<commit_message>
Updated Python queries doc 1705
Updated Python queries doc 1705
</commit_message>
<xml_diff>
--- a/Common Python Queries.docx
+++ b/Common Python Queries.docx
@@ -363,6 +363,23 @@
             <w:r>
               <w:t>().sum()</w:t>
             </w:r>
+            <w:r>
+              <w:t xml:space="preserve"> or </w:t>
+            </w:r>
+            <w:proofErr w:type="spellStart"/>
+            <w:r>
+              <w:rPr>
+                <w:i/>
+              </w:rPr>
+              <w:t>df.isna</w:t>
+            </w:r>
+            <w:proofErr w:type="spellEnd"/>
+            <w:r>
+              <w:rPr>
+                <w:i/>
+              </w:rPr>
+              <w:t>().sum()</w:t>
+            </w:r>
           </w:p>
         </w:tc>
         <w:tc>
@@ -558,6 +575,472 @@
           <w:p>
             <w:r>
               <w:t>Shows all rows with one or more nulls</w:t>
+            </w:r>
+          </w:p>
+        </w:tc>
+      </w:tr>
+      <w:tr>
+        <w:tc>
+          <w:tcPr>
+            <w:tcW w:w="4508" w:type="dxa"/>
+          </w:tcPr>
+          <w:p>
+            <w:r>
+              <w:t>df[df['</w:t>
+            </w:r>
+            <w:r>
+              <w:t>column</w:t>
+            </w:r>
+            <w:proofErr w:type="gramStart"/>
+            <w:r>
+              <w:t>']=</w:t>
+            </w:r>
+            <w:proofErr w:type="gramEnd"/>
+            <w:r>
+              <w:t>='</w:t>
+            </w:r>
+            <w:r>
+              <w:t>x</w:t>
+            </w:r>
+            <w:r>
+              <w:t>'].describe()</w:t>
+            </w:r>
+          </w:p>
+        </w:tc>
+        <w:tc>
+          <w:tcPr>
+            <w:tcW w:w="4508" w:type="dxa"/>
+          </w:tcPr>
+          <w:p>
+            <w:r>
+              <w:t>Summarises all rows where answer is x</w:t>
+            </w:r>
+          </w:p>
+        </w:tc>
+      </w:tr>
+      <w:tr>
+        <w:tc>
+          <w:tcPr>
+            <w:tcW w:w="4508" w:type="dxa"/>
+          </w:tcPr>
+          <w:p>
+            <w:proofErr w:type="spellStart"/>
+            <w:proofErr w:type="gramStart"/>
+            <w:r>
+              <w:t>df.</w:t>
+            </w:r>
+            <w:r>
+              <w:t>dropna</w:t>
+            </w:r>
+            <w:proofErr w:type="spellEnd"/>
+            <w:proofErr w:type="gramEnd"/>
+            <w:r>
+              <w:t>()</w:t>
+            </w:r>
+          </w:p>
+        </w:tc>
+        <w:tc>
+          <w:tcPr>
+            <w:tcW w:w="4508" w:type="dxa"/>
+          </w:tcPr>
+          <w:p>
+            <w:r>
+              <w:t>Removes any rows with an NA or Nan or Null etc</w:t>
+            </w:r>
+          </w:p>
+        </w:tc>
+      </w:tr>
+      <w:tr>
+        <w:tc>
+          <w:tcPr>
+            <w:tcW w:w="4508" w:type="dxa"/>
+          </w:tcPr>
+          <w:p>
+            <w:proofErr w:type="spellStart"/>
+            <w:r>
+              <w:t>clean_df</w:t>
+            </w:r>
+            <w:proofErr w:type="spellEnd"/>
+            <w:r>
+              <w:t xml:space="preserve">= </w:t>
+            </w:r>
+            <w:proofErr w:type="spellStart"/>
+            <w:proofErr w:type="gramStart"/>
+            <w:r>
+              <w:t>df.dropna</w:t>
+            </w:r>
+            <w:proofErr w:type="spellEnd"/>
+            <w:proofErr w:type="gramEnd"/>
+            <w:r>
+              <w:t>()</w:t>
+            </w:r>
+          </w:p>
+        </w:tc>
+        <w:tc>
+          <w:tcPr>
+            <w:tcW w:w="4508" w:type="dxa"/>
+          </w:tcPr>
+          <w:p>
+            <w:r>
+              <w:t xml:space="preserve">Creates a new df called </w:t>
+            </w:r>
+            <w:proofErr w:type="spellStart"/>
+            <w:r>
+              <w:t>clean_df</w:t>
+            </w:r>
+            <w:proofErr w:type="spellEnd"/>
+            <w:r>
+              <w:t xml:space="preserve"> without nulls</w:t>
+            </w:r>
+          </w:p>
+        </w:tc>
+      </w:tr>
+      <w:tr>
+        <w:tc>
+          <w:tcPr>
+            <w:tcW w:w="4508" w:type="dxa"/>
+          </w:tcPr>
+          <w:p>
+            <w:proofErr w:type="spellStart"/>
+            <w:proofErr w:type="gramStart"/>
+            <w:r>
+              <w:t>df.fillna</w:t>
+            </w:r>
+            <w:proofErr w:type="spellEnd"/>
+            <w:proofErr w:type="gramEnd"/>
+            <w:r>
+              <w:t xml:space="preserve">({'age': df['age']. </w:t>
+            </w:r>
+            <w:proofErr w:type="gramStart"/>
+            <w:r>
+              <w:t>mean(</w:t>
+            </w:r>
+            <w:proofErr w:type="gramEnd"/>
+            <w:r>
+              <w:t xml:space="preserve">), </w:t>
+            </w:r>
+          </w:p>
+          <w:p>
+            <w:r>
+              <w:t xml:space="preserve">          'satisfaction': df['satisfaction'</w:t>
+            </w:r>
+            <w:proofErr w:type="gramStart"/>
+            <w:r>
+              <w:t>].mean</w:t>
+            </w:r>
+            <w:proofErr w:type="gramEnd"/>
+            <w:r>
+              <w:t>()</w:t>
+            </w:r>
+            <w:r>
+              <w:t>})</w:t>
+            </w:r>
+          </w:p>
+        </w:tc>
+        <w:tc>
+          <w:tcPr>
+            <w:tcW w:w="4508" w:type="dxa"/>
+          </w:tcPr>
+          <w:p>
+            <w:r>
+              <w:t>replaces the missing ages with the average age of the others</w:t>
+            </w:r>
+            <w:r>
+              <w:t xml:space="preserve"> and then the same with any other columns (</w:t>
+            </w:r>
+            <w:proofErr w:type="spellStart"/>
+            <w:r>
+              <w:t>eg</w:t>
+            </w:r>
+            <w:proofErr w:type="spellEnd"/>
+            <w:r>
+              <w:t xml:space="preserve"> satisfaction)</w:t>
+            </w:r>
+            <w:r>
+              <w:t>.  Only if not object</w:t>
+            </w:r>
+          </w:p>
+        </w:tc>
+      </w:tr>
+      <w:tr>
+        <w:tc>
+          <w:tcPr>
+            <w:tcW w:w="4508" w:type="dxa"/>
+          </w:tcPr>
+          <w:p>
+            <w:r>
+              <w:t>df</w:t>
+            </w:r>
+            <w:r>
+              <w:t>['</w:t>
+            </w:r>
+            <w:r>
+              <w:t>column</w:t>
+            </w:r>
+            <w:r>
+              <w:t xml:space="preserve">'] = </w:t>
+            </w:r>
+            <w:r>
+              <w:t>df</w:t>
+            </w:r>
+            <w:r>
+              <w:t>['</w:t>
+            </w:r>
+            <w:r>
+              <w:t>column</w:t>
+            </w:r>
+            <w:r>
+              <w:t>'</w:t>
+            </w:r>
+            <w:proofErr w:type="gramStart"/>
+            <w:r>
+              <w:t>].</w:t>
+            </w:r>
+            <w:proofErr w:type="spellStart"/>
+            <w:r>
+              <w:t>astype</w:t>
+            </w:r>
+            <w:proofErr w:type="spellEnd"/>
+            <w:proofErr w:type="gramEnd"/>
+            <w:r>
+              <w:t>("U")</w:t>
+            </w:r>
+          </w:p>
+        </w:tc>
+        <w:tc>
+          <w:tcPr>
+            <w:tcW w:w="4508" w:type="dxa"/>
+          </w:tcPr>
+          <w:p>
+            <w:r>
+              <w:t>Changes column data type to string (object)</w:t>
+            </w:r>
+          </w:p>
+        </w:tc>
+      </w:tr>
+      <w:tr>
+        <w:tc>
+          <w:tcPr>
+            <w:tcW w:w="4508" w:type="dxa"/>
+          </w:tcPr>
+          <w:p>
+            <w:proofErr w:type="gramStart"/>
+            <w:r>
+              <w:t>df</w:t>
+            </w:r>
+            <w:r>
+              <w:t>[</w:t>
+            </w:r>
+            <w:proofErr w:type="gramEnd"/>
+            <w:r>
+              <w:t>['</w:t>
+            </w:r>
+            <w:r>
+              <w:t>Col1</w:t>
+            </w:r>
+            <w:r>
+              <w:t>', '</w:t>
+            </w:r>
+            <w:r>
+              <w:t>Col2</w:t>
+            </w:r>
+            <w:r>
+              <w:t>']]</w:t>
+            </w:r>
+          </w:p>
+        </w:tc>
+        <w:tc>
+          <w:tcPr>
+            <w:tcW w:w="4508" w:type="dxa"/>
+          </w:tcPr>
+          <w:p>
+            <w:r>
+              <w:t>Selects particular columns from the df</w:t>
+            </w:r>
+          </w:p>
+        </w:tc>
+      </w:tr>
+      <w:tr>
+        <w:tc>
+          <w:tcPr>
+            <w:tcW w:w="4508" w:type="dxa"/>
+          </w:tcPr>
+          <w:p>
+            <w:proofErr w:type="spellStart"/>
+            <w:proofErr w:type="gramStart"/>
+            <w:r>
+              <w:t>df</w:t>
+            </w:r>
+            <w:r>
+              <w:t>.loc</w:t>
+            </w:r>
+            <w:proofErr w:type="spellEnd"/>
+            <w:r>
+              <w:t>[</w:t>
+            </w:r>
+            <w:proofErr w:type="gramEnd"/>
+            <w:r>
+              <w:t>78</w:t>
+            </w:r>
+            <w:r>
+              <w:t>, :]</w:t>
+            </w:r>
+          </w:p>
+        </w:tc>
+        <w:tc>
+          <w:tcPr>
+            <w:tcW w:w="4508" w:type="dxa"/>
+          </w:tcPr>
+          <w:p>
+            <w:r>
+              <w:t>Retrieves data from row 78</w:t>
+            </w:r>
+          </w:p>
+        </w:tc>
+      </w:tr>
+      <w:tr>
+        <w:tc>
+          <w:tcPr>
+            <w:tcW w:w="4508" w:type="dxa"/>
+          </w:tcPr>
+          <w:p>
+            <w:proofErr w:type="spellStart"/>
+            <w:proofErr w:type="gramStart"/>
+            <w:r>
+              <w:t>df</w:t>
+            </w:r>
+            <w:r>
+              <w:t>.loc</w:t>
+            </w:r>
+            <w:proofErr w:type="spellEnd"/>
+            <w:r>
+              <w:t>[</w:t>
+            </w:r>
+            <w:proofErr w:type="gramEnd"/>
+            <w:r>
+              <w:t>0:</w:t>
+            </w:r>
+            <w:r>
+              <w:t>78</w:t>
+            </w:r>
+            <w:r>
+              <w:t>]</w:t>
+            </w:r>
+          </w:p>
+        </w:tc>
+        <w:tc>
+          <w:tcPr>
+            <w:tcW w:w="4508" w:type="dxa"/>
+          </w:tcPr>
+          <w:p>
+            <w:r>
+              <w:t>Retrieves data from rows 0 to 78</w:t>
+            </w:r>
+          </w:p>
+        </w:tc>
+      </w:tr>
+      <w:tr>
+        <w:tc>
+          <w:tcPr>
+            <w:tcW w:w="4508" w:type="dxa"/>
+          </w:tcPr>
+          <w:p>
+            <w:proofErr w:type="spellStart"/>
+            <w:proofErr w:type="gramStart"/>
+            <w:r>
+              <w:t>df</w:t>
+            </w:r>
+            <w:r>
+              <w:t>.loc</w:t>
+            </w:r>
+            <w:proofErr w:type="spellEnd"/>
+            <w:r>
+              <w:t>[</w:t>
+            </w:r>
+            <w:proofErr w:type="gramEnd"/>
+            <w:r>
+              <w:t>16</w:t>
+            </w:r>
+            <w:r>
+              <w:t>:]</w:t>
+            </w:r>
+          </w:p>
+        </w:tc>
+        <w:tc>
+          <w:tcPr>
+            <w:tcW w:w="4508" w:type="dxa"/>
+          </w:tcPr>
+          <w:p>
+            <w:r>
+              <w:t xml:space="preserve">Retrieves data from rows </w:t>
+            </w:r>
+            <w:r>
+              <w:t>16</w:t>
+            </w:r>
+            <w:r>
+              <w:t xml:space="preserve"> to </w:t>
+            </w:r>
+            <w:r>
+              <w:t>end</w:t>
+            </w:r>
+          </w:p>
+        </w:tc>
+      </w:tr>
+      <w:tr>
+        <w:tc>
+          <w:tcPr>
+            <w:tcW w:w="4508" w:type="dxa"/>
+          </w:tcPr>
+          <w:p>
+            <w:proofErr w:type="gramStart"/>
+            <w:r>
+              <w:t>df[</w:t>
+            </w:r>
+            <w:proofErr w:type="gramEnd"/>
+            <w:r>
+              <w:t>[</w:t>
+            </w:r>
+            <w:r>
+              <w:t>‘</w:t>
+            </w:r>
+            <w:r>
+              <w:t>Col1</w:t>
+            </w:r>
+            <w:r>
+              <w:t>’</w:t>
+            </w:r>
+            <w:r>
+              <w:t xml:space="preserve">, </w:t>
+            </w:r>
+            <w:r>
+              <w:t>Col2</w:t>
+            </w:r>
+            <w:r>
+              <w:t>]].</w:t>
+            </w:r>
+            <w:proofErr w:type="spellStart"/>
+            <w:r>
+              <w:t>groupby</w:t>
+            </w:r>
+            <w:proofErr w:type="spellEnd"/>
+            <w:r>
+              <w:t>(</w:t>
+            </w:r>
+            <w:r>
+              <w:t>‘Col1’</w:t>
+            </w:r>
+            <w:r>
+              <w:t>).mean()</w:t>
+            </w:r>
+          </w:p>
+        </w:tc>
+        <w:tc>
+          <w:tcPr>
+            <w:tcW w:w="4508" w:type="dxa"/>
+          </w:tcPr>
+          <w:p>
+            <w:r>
+              <w:t>Lists Col1 then Col2 (mean figures)</w:t>
             </w:r>
           </w:p>
         </w:tc>
@@ -571,132 +1054,6 @@
             <w:bookmarkStart w:id="0" w:name="_GoBack"/>
             <w:bookmarkEnd w:id="0"/>
           </w:p>
-        </w:tc>
-        <w:tc>
-          <w:tcPr>
-            <w:tcW w:w="4508" w:type="dxa"/>
-          </w:tcPr>
-          <w:p/>
-        </w:tc>
-      </w:tr>
-      <w:tr>
-        <w:tc>
-          <w:tcPr>
-            <w:tcW w:w="4508" w:type="dxa"/>
-          </w:tcPr>
-          <w:p/>
-        </w:tc>
-        <w:tc>
-          <w:tcPr>
-            <w:tcW w:w="4508" w:type="dxa"/>
-          </w:tcPr>
-          <w:p/>
-        </w:tc>
-      </w:tr>
-      <w:tr>
-        <w:tc>
-          <w:tcPr>
-            <w:tcW w:w="4508" w:type="dxa"/>
-          </w:tcPr>
-          <w:p/>
-        </w:tc>
-        <w:tc>
-          <w:tcPr>
-            <w:tcW w:w="4508" w:type="dxa"/>
-          </w:tcPr>
-          <w:p/>
-        </w:tc>
-      </w:tr>
-      <w:tr>
-        <w:tc>
-          <w:tcPr>
-            <w:tcW w:w="4508" w:type="dxa"/>
-          </w:tcPr>
-          <w:p/>
-        </w:tc>
-        <w:tc>
-          <w:tcPr>
-            <w:tcW w:w="4508" w:type="dxa"/>
-          </w:tcPr>
-          <w:p/>
-        </w:tc>
-      </w:tr>
-      <w:tr>
-        <w:tc>
-          <w:tcPr>
-            <w:tcW w:w="4508" w:type="dxa"/>
-          </w:tcPr>
-          <w:p/>
-        </w:tc>
-        <w:tc>
-          <w:tcPr>
-            <w:tcW w:w="4508" w:type="dxa"/>
-          </w:tcPr>
-          <w:p/>
-        </w:tc>
-      </w:tr>
-      <w:tr>
-        <w:tc>
-          <w:tcPr>
-            <w:tcW w:w="4508" w:type="dxa"/>
-          </w:tcPr>
-          <w:p/>
-        </w:tc>
-        <w:tc>
-          <w:tcPr>
-            <w:tcW w:w="4508" w:type="dxa"/>
-          </w:tcPr>
-          <w:p/>
-        </w:tc>
-      </w:tr>
-      <w:tr>
-        <w:tc>
-          <w:tcPr>
-            <w:tcW w:w="4508" w:type="dxa"/>
-          </w:tcPr>
-          <w:p/>
-        </w:tc>
-        <w:tc>
-          <w:tcPr>
-            <w:tcW w:w="4508" w:type="dxa"/>
-          </w:tcPr>
-          <w:p/>
-        </w:tc>
-      </w:tr>
-      <w:tr>
-        <w:tc>
-          <w:tcPr>
-            <w:tcW w:w="4508" w:type="dxa"/>
-          </w:tcPr>
-          <w:p/>
-        </w:tc>
-        <w:tc>
-          <w:tcPr>
-            <w:tcW w:w="4508" w:type="dxa"/>
-          </w:tcPr>
-          <w:p/>
-        </w:tc>
-      </w:tr>
-      <w:tr>
-        <w:tc>
-          <w:tcPr>
-            <w:tcW w:w="4508" w:type="dxa"/>
-          </w:tcPr>
-          <w:p/>
-        </w:tc>
-        <w:tc>
-          <w:tcPr>
-            <w:tcW w:w="4508" w:type="dxa"/>
-          </w:tcPr>
-          <w:p/>
-        </w:tc>
-      </w:tr>
-      <w:tr>
-        <w:tc>
-          <w:tcPr>
-            <w:tcW w:w="4508" w:type="dxa"/>
-          </w:tcPr>
-          <w:p/>
         </w:tc>
         <w:tc>
           <w:tcPr>

</xml_diff>